<commit_message>
Finished working on the Penalty Point data
</commit_message>
<xml_diff>
--- a/Document/UnemploymentSummary.docx
+++ b/Document/UnemploymentSummary.docx
@@ -596,6 +596,29 @@
       </w:r>
     </w:p>
     <w:p>
+      <w:r>
+        <w:t xml:space="preserve">The next visualisation I completed was in as a bar chart. This visualisation </w:t>
+      </w:r>
+      <w:r>
+        <w:t>portrayed the total number of penalty points for any given offence in the dataset. I added grid lines to this to allow the user to locate the amount with ease. I also gave them something to compare against. This was a bar across the grid which represented the average of penalty points.</w:t>
+      </w:r>
+    </w:p>
+    <w:p>
+      <w:r>
+        <w:t>Another visualisation I created was of a simple table. This table showed all offence types and the sum of penalty points for the years in the dataset. After the years, I then showed the grand total for the offences being viewed.</w:t>
+      </w:r>
+    </w:p>
+    <w:p>
+      <w:r>
+        <w:t>I then went on to creating another bar chart visualisation. However, this time I included all the counties and years in the dataset for this visualisation. I believe this gave it more value to the user. This visualisation allows for comparisons very easily.</w:t>
+      </w:r>
+    </w:p>
+    <w:p>
+      <w:r>
+        <w:t>My last visualisation on this dataset was of a scatter plot showing the correlation between Speeding and Dangerous Driving in every county, for every year in the dataset.</w:t>
+      </w:r>
+    </w:p>
+    <w:p>
       <w:pPr>
         <w:pStyle w:val="Heading3"/>
       </w:pPr>
@@ -618,6 +641,15 @@
       </w:r>
     </w:p>
     <w:p>
+      <w:r>
+        <w:t xml:space="preserve">I made another dashboard. This time it was a dashboard of totals concerning penalty points. The dashboard has a bar chart on it with all the offence types on the Y-Axis and the number of penalty points on the X-Axis. This information sums up all the penalty points over the years in the data. </w:t>
+      </w:r>
+      <w:r>
+        <w:lastRenderedPageBreak/>
+        <w:t>Underneath this visualisation, there is two separate visualisations. The one on the left of the screen is a table of the total number of penalty points split by year with a grand total. To the right of this, there is a scatter plot which relates to Speeding and Careless Driving.</w:t>
+      </w:r>
+    </w:p>
+    <w:p>
       <w:pPr>
         <w:pStyle w:val="Heading3"/>
       </w:pPr>
@@ -647,43 +679,108 @@
       <w:r>
         <w:t xml:space="preserve">The user can also select and compare different years. The user chooses a year on the </w:t>
       </w:r>
+      <w:r>
+        <w:t>right-hand</w:t>
+      </w:r>
+      <w:r>
+        <w:t xml:space="preserve"> side and can pick a county and the bar chart will adjust to that criteria.</w:t>
+      </w:r>
+    </w:p>
+    <w:p>
+      <w:r>
+        <w:t>In the second dashboard, I linked up all the visualisations. These visualisations proved tricky at first to link up, but again it got easier before the end. If the user clicked on one of the attributes in the top bar chart, the system would then highlight the corresponding row in the table beneath. This allowed the user to view the raw data if necessary. In this table, if the user clicked on a specific year, these changes would filter into the above bar chart.  These changes also were seen across in the scatter plot. The scatter plot would show the relevant year along with all its attributes in the visualisation.</w:t>
+      </w:r>
+    </w:p>
+    <w:p>
+      <w:pPr>
+        <w:pStyle w:val="Heading2"/>
+      </w:pPr>
+      <w:r>
+        <w:t>Problems and solutions</w:t>
+      </w:r>
+    </w:p>
+    <w:p>
+      <w:r>
+        <w:t>When attempting my first visualisation, I noticed that I could not make it very interactive. This was due to the fact I had the month and year in separate columns at first. I needed to change this so my map could tell the user a story about the evolution of penalty points throughout the years.</w:t>
+      </w:r>
+      <w:r>
+        <w:t xml:space="preserve"> I went back into my datasheet and identified the problem. It would have been a lot of manual work if I changed the dates into formats I needed. I decided to write a function in my script which would produce this. This was very helpful and was complete in a matter of minutes. I copied the data that the function produced and pasted it into the columns corresponding to the date. I was now able to make my first visualisation much more interactive after completing this step.</w:t>
+      </w:r>
+    </w:p>
+    <w:p>
+      <w:r>
+        <w:t>Another problem I faced was that Tableau did not recognise some Irish counties in my dataset. This was down to the fact that some of them were entered in as County Councils or City Councils. This was not a big problem. I decided to leave my dataset the way it was and to manually insert the counties in Tableau.</w:t>
+      </w:r>
+    </w:p>
+    <w:p>
+      <w:r>
+        <w:t xml:space="preserve">Linking up separate visualisations proved difficult at the start, but it began to get easier. At the start, I realised the two visualisations had to be using the same measure or dimension to link together. This took me a while to figure out. I searched the internet and could not find much help so eventually I realised what the error was saying and checked the two charts. This allowed me to get to the bottom of it. In my penalty point </w:t>
+      </w:r>
+      <w:r>
+        <w:t>dashboard,</w:t>
+      </w:r>
+      <w:r>
+        <w:t xml:space="preserve"> I </w:t>
+      </w:r>
       <w:proofErr w:type="gramStart"/>
       <w:r>
-        <w:t>right hand</w:t>
+        <w:t>was able to</w:t>
       </w:r>
       <w:proofErr w:type="gramEnd"/>
       <w:r>
-        <w:t xml:space="preserve"> side and can pick a county and the bar chart will adjust to that criteria.</w:t>
-      </w:r>
-    </w:p>
-    <w:p>
-      <w:pPr>
-        <w:pStyle w:val="Heading2"/>
-      </w:pPr>
-      <w:r>
-        <w:t>Problems and solutions</w:t>
-      </w:r>
-    </w:p>
-    <w:p>
-      <w:r>
-        <w:t>When attempting my first visualisation, I noticed that I could not make it very interactive. This was due to the fact I had the month and year in separate columns at first. I needed to change this so my map could tell the user a story about the evolution of penalty points throughout the years.</w:t>
-      </w:r>
-      <w:r>
-        <w:t xml:space="preserve"> I went back into my datasheet and identified the problem. It would have been a lot of manual work if I </w:t>
-      </w:r>
-      <w:r>
+        <w:t xml:space="preserve"> implement one “Action” which carried out the linking mentioned previously.</w:t>
+      </w:r>
+    </w:p>
+    <w:p>
+      <w:r>
+        <w:t>One visualisation I implemented on this dataset</w:t>
+      </w:r>
+      <w:r>
+        <w:t xml:space="preserve"> was a bubble chart. After developing this chart, I realised that it was no use and did not show the message I was trying to convey. It was a good way of showing the difference between counties but even saying that is a push. The visualisation can be found below. A better way of doing this would have been by a line graph or even a bar chart.</w:t>
+      </w:r>
+    </w:p>
+    <w:p>
+      <w:r>
+        <w:rPr>
+          <w:noProof/>
+          <w:lang w:eastAsia="en-IE"/>
+        </w:rPr>
         <w:lastRenderedPageBreak/>
-        <w:t>changed the dates into formats I needed. I decided to write a function in my script which would produce this. This was very helpful and was complete in a matter of minutes. I copied the data that the function produced and pasted it into the columns corresponding to the date. I was now able to make my first visualisation much more interactive after completing this step.</w:t>
-      </w:r>
-    </w:p>
-    <w:p>
-      <w:r>
-        <w:t>Another problem I faced was that Tableau did not recognise some Irish counties in my dataset. This was down to the fact that some of them were entered in as County Councils or City Councils. This was not a big problem. I decided to leave my dataset the way it was and to manually insert the counties in Tableau.</w:t>
-      </w:r>
-    </w:p>
-    <w:p>
-      <w:r>
-        <w:t>Linking up separate visualisations proved difficult at the start, but it began to get easier. At the start, I realised the two visualisations had to be using the same measure or dimension to link together. This took me a while to figure out. I searched the internet and could not find much help so eventually I realised what the error was saying and checked the two charts. This allowed me to get to the bottom of it. In my penalty point dashboard I was able to implement one “Action” which carried out the linking mentioned previously.</w:t>
+        <w:drawing>
+          <wp:inline distT="0" distB="0" distL="0" distR="0" wp14:anchorId="32551AB1" wp14:editId="3E636941">
+            <wp:extent cx="5731510" cy="3251200"/>
+            <wp:effectExtent l="0" t="0" r="2540" b="6350"/>
+            <wp:docPr id="2" name="Picture 2"/>
+            <wp:cNvGraphicFramePr>
+              <a:graphicFrameLocks xmlns:a="http://schemas.openxmlformats.org/drawingml/2006/main" noChangeAspect="1"/>
+            </wp:cNvGraphicFramePr>
+            <a:graphic xmlns:a="http://schemas.openxmlformats.org/drawingml/2006/main">
+              <a:graphicData uri="http://schemas.openxmlformats.org/drawingml/2006/picture">
+                <pic:pic xmlns:pic="http://schemas.openxmlformats.org/drawingml/2006/picture">
+                  <pic:nvPicPr>
+                    <pic:cNvPr id="1" name=""/>
+                    <pic:cNvPicPr/>
+                  </pic:nvPicPr>
+                  <pic:blipFill>
+                    <a:blip r:embed="rId6"/>
+                    <a:stretch>
+                      <a:fillRect/>
+                    </a:stretch>
+                  </pic:blipFill>
+                  <pic:spPr>
+                    <a:xfrm>
+                      <a:off x="0" y="0"/>
+                      <a:ext cx="5731510" cy="3251200"/>
+                    </a:xfrm>
+                    <a:prstGeom prst="rect">
+                      <a:avLst/>
+                    </a:prstGeom>
+                  </pic:spPr>
+                </pic:pic>
+              </a:graphicData>
+            </a:graphic>
+          </wp:inline>
+        </w:drawing>
       </w:r>
       <w:bookmarkStart w:id="0" w:name="_GoBack"/>
       <w:bookmarkEnd w:id="0"/>

</xml_diff>